<commit_message>
Update python quickstart for Cog Svcs, Fix typo in AMLS script
</commit_message>
<xml_diff>
--- a/3 - Machine Learning/lab/LabAssignment_MachineLearning_DSBA6190_Fall2019.docx
+++ b/3 - Machine Learning/lab/LabAssignment_MachineLearning_DSBA6190_Fall2019.docx
@@ -265,14 +265,14 @@
         </w:r>
         <w:proofErr w:type="spellEnd"/>
       </w:hyperlink>
-      <w:r>
-        <w:rPr>
-          <w:rFonts w:ascii="Arial" w:hAnsi="Arial" w:cs="Arial"/>
-        </w:rPr>
-        <w:t>.)</w:t>
-      </w:r>
       <w:bookmarkStart w:id="0" w:name="_GoBack"/>
       <w:bookmarkEnd w:id="0"/>
+      <w:r>
+        <w:rPr>
+          <w:rFonts w:ascii="Arial" w:hAnsi="Arial" w:cs="Arial"/>
+        </w:rPr>
+        <w:t>.)</w:t>
+      </w:r>
     </w:p>
     <w:p>
       <w:pPr>

</xml_diff>